<commit_message>
Ficheiro pdf da peca tipo 8
</commit_message>
<xml_diff>
--- a/peca-tipo-8.docx
+++ b/peca-tipo-8.docx
@@ -113,8 +113,1467 @@
         <w:tab/>
         <w:t xml:space="preserve">O bêbado tem 40% de chances de ir para a posição escolhida pelo jogador desde que não tenha nenhuma peça da mesma equipa ou um rei e 60% de chances de ir para uma posição, que não tenha nenhuma peça, aleatória. </w:t>
       </w:r>
-      <w:bookmarkStart w:id="0" w:name="_GoBack"/>
-      <w:bookmarkEnd w:id="0"/>
+    </w:p>
+    <w:p>
+      <w:pPr>
+        <w:rPr>
+          <w:sz w:val="24"/>
+          <w:szCs w:val="24"/>
+        </w:rPr>
+      </w:pPr>
+    </w:p>
+    <w:p>
+      <w:pPr>
+        <w:rPr>
+          <w:b/>
+          <w:sz w:val="24"/>
+          <w:szCs w:val="24"/>
+        </w:rPr>
+      </w:pPr>
+      <w:r>
+        <w:rPr>
+          <w:b/>
+          <w:sz w:val="24"/>
+          <w:szCs w:val="24"/>
+        </w:rPr>
+        <w:t>Testes</w:t>
+      </w:r>
+    </w:p>
+    <w:p>
+      <w:pPr>
+        <w:rPr>
+          <w:b/>
+          <w:sz w:val="24"/>
+          <w:szCs w:val="24"/>
+        </w:rPr>
+      </w:pPr>
+    </w:p>
+    <w:tbl>
+      <w:tblPr>
+        <w:tblStyle w:val="TabelacomGrelha"/>
+        <w:tblW w:w="0" w:type="auto"/>
+        <w:tblLook w:val="04A0" w:firstRow="1" w:lastRow="0" w:firstColumn="1" w:lastColumn="0" w:noHBand="0" w:noVBand="1"/>
+      </w:tblPr>
+      <w:tblGrid>
+        <w:gridCol w:w="2053"/>
+        <w:gridCol w:w="2081"/>
+        <w:gridCol w:w="2180"/>
+        <w:gridCol w:w="2180"/>
+      </w:tblGrid>
+      <w:tr>
+        <w:tc>
+          <w:tcPr>
+            <w:tcW w:w="2053" w:type="dxa"/>
+          </w:tcPr>
+          <w:p>
+            <w:pPr>
+              <w:rPr>
+                <w:sz w:val="24"/>
+                <w:szCs w:val="24"/>
+              </w:rPr>
+            </w:pPr>
+            <w:proofErr w:type="spellStart"/>
+            <w:r>
+              <w:rPr>
+                <w:sz w:val="24"/>
+                <w:szCs w:val="24"/>
+              </w:rPr>
+              <w:t>Variaveis</w:t>
+            </w:r>
+            <w:proofErr w:type="spellEnd"/>
+          </w:p>
+        </w:tc>
+        <w:tc>
+          <w:tcPr>
+            <w:tcW w:w="2081" w:type="dxa"/>
+          </w:tcPr>
+          <w:p>
+            <w:pPr>
+              <w:rPr>
+                <w:sz w:val="24"/>
+                <w:szCs w:val="24"/>
+              </w:rPr>
+            </w:pPr>
+            <w:proofErr w:type="spellStart"/>
+            <w:r>
+              <w:rPr>
+                <w:sz w:val="24"/>
+                <w:szCs w:val="24"/>
+              </w:rPr>
+              <w:t>Metodo</w:t>
+            </w:r>
+            <w:proofErr w:type="spellEnd"/>
+          </w:p>
+        </w:tc>
+        <w:tc>
+          <w:tcPr>
+            <w:tcW w:w="2180" w:type="dxa"/>
+          </w:tcPr>
+          <w:p>
+            <w:pPr>
+              <w:rPr>
+                <w:sz w:val="24"/>
+                <w:szCs w:val="24"/>
+              </w:rPr>
+            </w:pPr>
+            <w:r>
+              <w:rPr>
+                <w:sz w:val="24"/>
+                <w:szCs w:val="24"/>
+              </w:rPr>
+              <w:t>Esperado</w:t>
+            </w:r>
+          </w:p>
+        </w:tc>
+        <w:tc>
+          <w:tcPr>
+            <w:tcW w:w="2180" w:type="dxa"/>
+          </w:tcPr>
+          <w:p>
+            <w:pPr>
+              <w:rPr>
+                <w:sz w:val="24"/>
+                <w:szCs w:val="24"/>
+              </w:rPr>
+            </w:pPr>
+            <w:r>
+              <w:rPr>
+                <w:sz w:val="24"/>
+                <w:szCs w:val="24"/>
+              </w:rPr>
+              <w:t>Obtido</w:t>
+            </w:r>
+          </w:p>
+        </w:tc>
+      </w:tr>
+      <w:tr>
+        <w:tc>
+          <w:tcPr>
+            <w:tcW w:w="2053" w:type="dxa"/>
+          </w:tcPr>
+          <w:p>
+            <w:pPr>
+              <w:rPr>
+                <w:sz w:val="24"/>
+                <w:szCs w:val="24"/>
+              </w:rPr>
+            </w:pPr>
+          </w:p>
+        </w:tc>
+        <w:tc>
+          <w:tcPr>
+            <w:tcW w:w="2081" w:type="dxa"/>
+          </w:tcPr>
+          <w:p>
+            <w:pPr>
+              <w:rPr>
+                <w:sz w:val="24"/>
+                <w:szCs w:val="24"/>
+              </w:rPr>
+            </w:pPr>
+            <w:proofErr w:type="spellStart"/>
+            <w:proofErr w:type="gramStart"/>
+            <w:r>
+              <w:rPr>
+                <w:sz w:val="24"/>
+                <w:szCs w:val="24"/>
+              </w:rPr>
+              <w:t>getValorRelativo</w:t>
+            </w:r>
+            <w:proofErr w:type="spellEnd"/>
+            <w:r>
+              <w:rPr>
+                <w:sz w:val="24"/>
+                <w:szCs w:val="24"/>
+              </w:rPr>
+              <w:t>(</w:t>
+            </w:r>
+            <w:proofErr w:type="gramEnd"/>
+            <w:r>
+              <w:rPr>
+                <w:sz w:val="24"/>
+                <w:szCs w:val="24"/>
+              </w:rPr>
+              <w:t>)</w:t>
+            </w:r>
+          </w:p>
+        </w:tc>
+        <w:tc>
+          <w:tcPr>
+            <w:tcW w:w="2180" w:type="dxa"/>
+          </w:tcPr>
+          <w:p>
+            <w:pPr>
+              <w:rPr>
+                <w:sz w:val="24"/>
+                <w:szCs w:val="24"/>
+              </w:rPr>
+            </w:pPr>
+            <w:r>
+              <w:rPr>
+                <w:sz w:val="24"/>
+                <w:szCs w:val="24"/>
+              </w:rPr>
+              <w:t>(</w:t>
+            </w:r>
+            <w:r>
+              <w:rPr>
+                <w:sz w:val="24"/>
+                <w:szCs w:val="24"/>
+              </w:rPr>
+              <w:t>mão direita é de penalti</w:t>
+            </w:r>
+            <w:r>
+              <w:rPr>
+                <w:sz w:val="24"/>
+                <w:szCs w:val="24"/>
+              </w:rPr>
+              <w:t>)</w:t>
+            </w:r>
+          </w:p>
+        </w:tc>
+        <w:tc>
+          <w:tcPr>
+            <w:tcW w:w="2180" w:type="dxa"/>
+          </w:tcPr>
+          <w:p>
+            <w:pPr>
+              <w:rPr>
+                <w:sz w:val="24"/>
+                <w:szCs w:val="24"/>
+              </w:rPr>
+            </w:pPr>
+            <w:r>
+              <w:rPr>
+                <w:sz w:val="24"/>
+                <w:szCs w:val="24"/>
+              </w:rPr>
+              <w:t>(</w:t>
+            </w:r>
+            <w:bookmarkStart w:id="0" w:name="_GoBack"/>
+            <w:bookmarkEnd w:id="0"/>
+            <w:r>
+              <w:rPr>
+                <w:sz w:val="24"/>
+                <w:szCs w:val="24"/>
+              </w:rPr>
+              <w:t>mão direita é de penalti</w:t>
+            </w:r>
+            <w:r>
+              <w:rPr>
+                <w:sz w:val="24"/>
+                <w:szCs w:val="24"/>
+              </w:rPr>
+              <w:t>)</w:t>
+            </w:r>
+          </w:p>
+        </w:tc>
+      </w:tr>
+      <w:tr>
+        <w:tc>
+          <w:tcPr>
+            <w:tcW w:w="2053" w:type="dxa"/>
+          </w:tcPr>
+          <w:p>
+            <w:pPr>
+              <w:rPr>
+                <w:sz w:val="24"/>
+                <w:szCs w:val="24"/>
+              </w:rPr>
+            </w:pPr>
+          </w:p>
+        </w:tc>
+        <w:tc>
+          <w:tcPr>
+            <w:tcW w:w="2081" w:type="dxa"/>
+          </w:tcPr>
+          <w:p>
+            <w:pPr>
+              <w:rPr>
+                <w:sz w:val="24"/>
+                <w:szCs w:val="24"/>
+              </w:rPr>
+            </w:pPr>
+            <w:proofErr w:type="spellStart"/>
+            <w:proofErr w:type="gramStart"/>
+            <w:r>
+              <w:rPr>
+                <w:sz w:val="24"/>
+                <w:szCs w:val="24"/>
+              </w:rPr>
+              <w:t>getNome</w:t>
+            </w:r>
+            <w:proofErr w:type="spellEnd"/>
+            <w:r>
+              <w:rPr>
+                <w:sz w:val="24"/>
+                <w:szCs w:val="24"/>
+              </w:rPr>
+              <w:t>(</w:t>
+            </w:r>
+            <w:proofErr w:type="gramEnd"/>
+            <w:r>
+              <w:rPr>
+                <w:sz w:val="24"/>
+                <w:szCs w:val="24"/>
+              </w:rPr>
+              <w:t>)</w:t>
+            </w:r>
+          </w:p>
+        </w:tc>
+        <w:tc>
+          <w:tcPr>
+            <w:tcW w:w="2180" w:type="dxa"/>
+          </w:tcPr>
+          <w:p>
+            <w:pPr>
+              <w:rPr>
+                <w:sz w:val="24"/>
+                <w:szCs w:val="24"/>
+              </w:rPr>
+            </w:pPr>
+            <w:r>
+              <w:rPr>
+                <w:sz w:val="24"/>
+                <w:szCs w:val="24"/>
+              </w:rPr>
+              <w:t>Bêbado</w:t>
+            </w:r>
+          </w:p>
+        </w:tc>
+        <w:tc>
+          <w:tcPr>
+            <w:tcW w:w="2180" w:type="dxa"/>
+          </w:tcPr>
+          <w:p>
+            <w:pPr>
+              <w:rPr>
+                <w:sz w:val="24"/>
+                <w:szCs w:val="24"/>
+              </w:rPr>
+            </w:pPr>
+            <w:r>
+              <w:rPr>
+                <w:sz w:val="24"/>
+                <w:szCs w:val="24"/>
+              </w:rPr>
+              <w:t>Bêbado</w:t>
+            </w:r>
+          </w:p>
+        </w:tc>
+      </w:tr>
+      <w:tr>
+        <w:tc>
+          <w:tcPr>
+            <w:tcW w:w="2053" w:type="dxa"/>
+          </w:tcPr>
+          <w:p>
+            <w:pPr>
+              <w:rPr>
+                <w:sz w:val="24"/>
+                <w:szCs w:val="24"/>
+              </w:rPr>
+            </w:pPr>
+          </w:p>
+        </w:tc>
+        <w:tc>
+          <w:tcPr>
+            <w:tcW w:w="2081" w:type="dxa"/>
+          </w:tcPr>
+          <w:p>
+            <w:pPr>
+              <w:rPr>
+                <w:sz w:val="24"/>
+                <w:szCs w:val="24"/>
+              </w:rPr>
+            </w:pPr>
+            <w:proofErr w:type="spellStart"/>
+            <w:proofErr w:type="gramStart"/>
+            <w:r>
+              <w:rPr>
+                <w:sz w:val="24"/>
+                <w:szCs w:val="24"/>
+              </w:rPr>
+              <w:t>getImagePNG</w:t>
+            </w:r>
+            <w:proofErr w:type="spellEnd"/>
+            <w:r>
+              <w:rPr>
+                <w:sz w:val="24"/>
+                <w:szCs w:val="24"/>
+              </w:rPr>
+              <w:t>(</w:t>
+            </w:r>
+            <w:proofErr w:type="gramEnd"/>
+            <w:r>
+              <w:rPr>
+                <w:sz w:val="24"/>
+                <w:szCs w:val="24"/>
+              </w:rPr>
+              <w:t>)</w:t>
+            </w:r>
+          </w:p>
+        </w:tc>
+        <w:tc>
+          <w:tcPr>
+            <w:tcW w:w="2180" w:type="dxa"/>
+          </w:tcPr>
+          <w:p>
+            <w:pPr>
+              <w:rPr>
+                <w:sz w:val="24"/>
+                <w:szCs w:val="24"/>
+              </w:rPr>
+            </w:pPr>
+            <w:r>
+              <w:rPr>
+                <w:sz w:val="24"/>
+                <w:szCs w:val="24"/>
+              </w:rPr>
+              <w:t>preto_bebado.png</w:t>
+            </w:r>
+          </w:p>
+        </w:tc>
+        <w:tc>
+          <w:tcPr>
+            <w:tcW w:w="2180" w:type="dxa"/>
+          </w:tcPr>
+          <w:p>
+            <w:pPr>
+              <w:rPr>
+                <w:sz w:val="24"/>
+                <w:szCs w:val="24"/>
+              </w:rPr>
+            </w:pPr>
+            <w:r>
+              <w:rPr>
+                <w:sz w:val="24"/>
+                <w:szCs w:val="24"/>
+              </w:rPr>
+              <w:t>preto_bebado.png</w:t>
+            </w:r>
+          </w:p>
+        </w:tc>
+      </w:tr>
+      <w:tr>
+        <w:tc>
+          <w:tcPr>
+            <w:tcW w:w="2053" w:type="dxa"/>
+          </w:tcPr>
+          <w:p>
+            <w:pPr>
+              <w:rPr>
+                <w:sz w:val="24"/>
+                <w:szCs w:val="24"/>
+              </w:rPr>
+            </w:pPr>
+          </w:p>
+        </w:tc>
+        <w:tc>
+          <w:tcPr>
+            <w:tcW w:w="2081" w:type="dxa"/>
+          </w:tcPr>
+          <w:p>
+            <w:pPr>
+              <w:rPr>
+                <w:sz w:val="24"/>
+                <w:szCs w:val="24"/>
+              </w:rPr>
+            </w:pPr>
+            <w:proofErr w:type="spellStart"/>
+            <w:proofErr w:type="gramStart"/>
+            <w:r>
+              <w:rPr>
+                <w:sz w:val="24"/>
+                <w:szCs w:val="24"/>
+              </w:rPr>
+              <w:t>getImagePNG</w:t>
+            </w:r>
+            <w:proofErr w:type="spellEnd"/>
+            <w:r>
+              <w:rPr>
+                <w:sz w:val="24"/>
+                <w:szCs w:val="24"/>
+              </w:rPr>
+              <w:t>(</w:t>
+            </w:r>
+            <w:proofErr w:type="gramEnd"/>
+            <w:r>
+              <w:rPr>
+                <w:sz w:val="24"/>
+                <w:szCs w:val="24"/>
+              </w:rPr>
+              <w:t>)</w:t>
+            </w:r>
+          </w:p>
+        </w:tc>
+        <w:tc>
+          <w:tcPr>
+            <w:tcW w:w="2180" w:type="dxa"/>
+          </w:tcPr>
+          <w:p>
+            <w:pPr>
+              <w:rPr>
+                <w:sz w:val="24"/>
+                <w:szCs w:val="24"/>
+              </w:rPr>
+            </w:pPr>
+            <w:r>
+              <w:rPr>
+                <w:sz w:val="24"/>
+                <w:szCs w:val="24"/>
+              </w:rPr>
+              <w:t>branco</w:t>
+            </w:r>
+            <w:r>
+              <w:rPr>
+                <w:sz w:val="24"/>
+                <w:szCs w:val="24"/>
+              </w:rPr>
+              <w:t>_bebado.png</w:t>
+            </w:r>
+          </w:p>
+        </w:tc>
+        <w:tc>
+          <w:tcPr>
+            <w:tcW w:w="2180" w:type="dxa"/>
+          </w:tcPr>
+          <w:p>
+            <w:pPr>
+              <w:rPr>
+                <w:sz w:val="24"/>
+                <w:szCs w:val="24"/>
+              </w:rPr>
+            </w:pPr>
+            <w:r>
+              <w:rPr>
+                <w:sz w:val="24"/>
+                <w:szCs w:val="24"/>
+              </w:rPr>
+              <w:t>branco</w:t>
+            </w:r>
+            <w:r>
+              <w:rPr>
+                <w:sz w:val="24"/>
+                <w:szCs w:val="24"/>
+              </w:rPr>
+              <w:t>_bebado.png</w:t>
+            </w:r>
+          </w:p>
+        </w:tc>
+      </w:tr>
+      <w:tr>
+        <w:tc>
+          <w:tcPr>
+            <w:tcW w:w="2053" w:type="dxa"/>
+          </w:tcPr>
+          <w:p>
+            <w:pPr>
+              <w:rPr>
+                <w:sz w:val="24"/>
+                <w:szCs w:val="24"/>
+              </w:rPr>
+            </w:pPr>
+          </w:p>
+        </w:tc>
+        <w:tc>
+          <w:tcPr>
+            <w:tcW w:w="2081" w:type="dxa"/>
+          </w:tcPr>
+          <w:p>
+            <w:pPr>
+              <w:rPr>
+                <w:sz w:val="24"/>
+                <w:szCs w:val="24"/>
+              </w:rPr>
+            </w:pPr>
+            <w:proofErr w:type="spellStart"/>
+            <w:proofErr w:type="gramStart"/>
+            <w:r>
+              <w:rPr>
+                <w:sz w:val="24"/>
+                <w:szCs w:val="24"/>
+              </w:rPr>
+              <w:t>getImagePNG</w:t>
+            </w:r>
+            <w:proofErr w:type="spellEnd"/>
+            <w:r>
+              <w:rPr>
+                <w:sz w:val="24"/>
+                <w:szCs w:val="24"/>
+              </w:rPr>
+              <w:t>(</w:t>
+            </w:r>
+            <w:proofErr w:type="gramEnd"/>
+            <w:r>
+              <w:rPr>
+                <w:sz w:val="24"/>
+                <w:szCs w:val="24"/>
+              </w:rPr>
+              <w:t>)</w:t>
+            </w:r>
+          </w:p>
+        </w:tc>
+        <w:tc>
+          <w:tcPr>
+            <w:tcW w:w="2180" w:type="dxa"/>
+          </w:tcPr>
+          <w:p>
+            <w:pPr>
+              <w:rPr>
+                <w:sz w:val="24"/>
+                <w:szCs w:val="24"/>
+              </w:rPr>
+            </w:pPr>
+            <w:proofErr w:type="spellStart"/>
+            <w:r>
+              <w:rPr>
+                <w:sz w:val="24"/>
+                <w:szCs w:val="24"/>
+              </w:rPr>
+              <w:t>null</w:t>
+            </w:r>
+            <w:proofErr w:type="spellEnd"/>
+          </w:p>
+        </w:tc>
+        <w:tc>
+          <w:tcPr>
+            <w:tcW w:w="2180" w:type="dxa"/>
+          </w:tcPr>
+          <w:p>
+            <w:pPr>
+              <w:rPr>
+                <w:sz w:val="24"/>
+                <w:szCs w:val="24"/>
+              </w:rPr>
+            </w:pPr>
+            <w:proofErr w:type="spellStart"/>
+            <w:r>
+              <w:rPr>
+                <w:sz w:val="24"/>
+                <w:szCs w:val="24"/>
+              </w:rPr>
+              <w:t>null</w:t>
+            </w:r>
+            <w:proofErr w:type="spellEnd"/>
+          </w:p>
+        </w:tc>
+      </w:tr>
+      <w:tr>
+        <w:tc>
+          <w:tcPr>
+            <w:tcW w:w="2053" w:type="dxa"/>
+          </w:tcPr>
+          <w:p>
+            <w:pPr>
+              <w:rPr>
+                <w:sz w:val="24"/>
+                <w:szCs w:val="24"/>
+              </w:rPr>
+            </w:pPr>
+            <w:proofErr w:type="gramStart"/>
+            <w:r>
+              <w:rPr>
+                <w:sz w:val="24"/>
+                <w:szCs w:val="24"/>
+              </w:rPr>
+              <w:t>tabuleiro{</w:t>
+            </w:r>
+            <w:proofErr w:type="gramEnd"/>
+            <w:r>
+              <w:rPr>
+                <w:sz w:val="24"/>
+                <w:szCs w:val="24"/>
+              </w:rPr>
+              <w:t xml:space="preserve">[1,0,0,0], </w:t>
+            </w:r>
+            <w:r>
+              <w:rPr>
+                <w:sz w:val="24"/>
+                <w:szCs w:val="24"/>
+              </w:rPr>
+              <w:t>[0,0,0,0]</w:t>
+            </w:r>
+            <w:r>
+              <w:rPr>
+                <w:sz w:val="24"/>
+                <w:szCs w:val="24"/>
+              </w:rPr>
+              <w:t xml:space="preserve">, </w:t>
+            </w:r>
+            <w:r>
+              <w:rPr>
+                <w:sz w:val="24"/>
+                <w:szCs w:val="24"/>
+              </w:rPr>
+              <w:t>[0,0,0,0]</w:t>
+            </w:r>
+            <w:r>
+              <w:rPr>
+                <w:sz w:val="24"/>
+                <w:szCs w:val="24"/>
+              </w:rPr>
+              <w:t xml:space="preserve">, </w:t>
+            </w:r>
+            <w:r>
+              <w:rPr>
+                <w:sz w:val="24"/>
+                <w:szCs w:val="24"/>
+              </w:rPr>
+              <w:t>[0,0,0,0]</w:t>
+            </w:r>
+            <w:r>
+              <w:rPr>
+                <w:sz w:val="24"/>
+                <w:szCs w:val="24"/>
+              </w:rPr>
+              <w:t>}</w:t>
+            </w:r>
+          </w:p>
+          <w:p>
+            <w:pPr>
+              <w:rPr>
+                <w:sz w:val="24"/>
+                <w:szCs w:val="24"/>
+              </w:rPr>
+            </w:pPr>
+            <w:r>
+              <w:rPr>
+                <w:sz w:val="24"/>
+                <w:szCs w:val="24"/>
+              </w:rPr>
+              <w:t>pecas&lt;1, bêbado&gt;</w:t>
+            </w:r>
+          </w:p>
+        </w:tc>
+        <w:tc>
+          <w:tcPr>
+            <w:tcW w:w="2081" w:type="dxa"/>
+          </w:tcPr>
+          <w:p>
+            <w:pPr>
+              <w:rPr>
+                <w:sz w:val="24"/>
+                <w:szCs w:val="24"/>
+              </w:rPr>
+            </w:pPr>
+            <w:proofErr w:type="spellStart"/>
+            <w:proofErr w:type="gramStart"/>
+            <w:r>
+              <w:rPr>
+                <w:sz w:val="24"/>
+                <w:szCs w:val="24"/>
+              </w:rPr>
+              <w:t>verificaSeMove</w:t>
+            </w:r>
+            <w:proofErr w:type="spellEnd"/>
+            <w:r>
+              <w:rPr>
+                <w:sz w:val="24"/>
+                <w:szCs w:val="24"/>
+              </w:rPr>
+              <w:t>(</w:t>
+            </w:r>
+            <w:proofErr w:type="gramEnd"/>
+            <w:r>
+              <w:rPr>
+                <w:sz w:val="24"/>
+                <w:szCs w:val="24"/>
+              </w:rPr>
+              <w:t>0, 0, 0, 0, pecas, tabuleiro, 0)</w:t>
+            </w:r>
+          </w:p>
+        </w:tc>
+        <w:tc>
+          <w:tcPr>
+            <w:tcW w:w="2180" w:type="dxa"/>
+          </w:tcPr>
+          <w:p>
+            <w:pPr>
+              <w:rPr>
+                <w:sz w:val="24"/>
+                <w:szCs w:val="24"/>
+              </w:rPr>
+            </w:pPr>
+            <w:r>
+              <w:rPr>
+                <w:sz w:val="24"/>
+                <w:szCs w:val="24"/>
+              </w:rPr>
+              <w:t>false</w:t>
+            </w:r>
+          </w:p>
+        </w:tc>
+        <w:tc>
+          <w:tcPr>
+            <w:tcW w:w="2180" w:type="dxa"/>
+          </w:tcPr>
+          <w:p>
+            <w:pPr>
+              <w:rPr>
+                <w:sz w:val="24"/>
+                <w:szCs w:val="24"/>
+              </w:rPr>
+            </w:pPr>
+            <w:r>
+              <w:rPr>
+                <w:sz w:val="24"/>
+                <w:szCs w:val="24"/>
+              </w:rPr>
+              <w:t>false</w:t>
+            </w:r>
+          </w:p>
+        </w:tc>
+      </w:tr>
+      <w:tr>
+        <w:tc>
+          <w:tcPr>
+            <w:tcW w:w="2053" w:type="dxa"/>
+          </w:tcPr>
+          <w:p>
+            <w:pPr>
+              <w:rPr>
+                <w:sz w:val="24"/>
+                <w:szCs w:val="24"/>
+              </w:rPr>
+            </w:pPr>
+            <w:proofErr w:type="gramStart"/>
+            <w:r>
+              <w:rPr>
+                <w:sz w:val="24"/>
+                <w:szCs w:val="24"/>
+              </w:rPr>
+              <w:t>tabuleiro{</w:t>
+            </w:r>
+            <w:proofErr w:type="gramEnd"/>
+            <w:r>
+              <w:rPr>
+                <w:sz w:val="24"/>
+                <w:szCs w:val="24"/>
+              </w:rPr>
+              <w:t>[</w:t>
+            </w:r>
+            <w:r>
+              <w:rPr>
+                <w:sz w:val="24"/>
+                <w:szCs w:val="24"/>
+              </w:rPr>
+              <w:t>0</w:t>
+            </w:r>
+            <w:r>
+              <w:rPr>
+                <w:sz w:val="24"/>
+                <w:szCs w:val="24"/>
+              </w:rPr>
+              <w:t>,0,0,0], [0,</w:t>
+            </w:r>
+            <w:r>
+              <w:rPr>
+                <w:sz w:val="24"/>
+                <w:szCs w:val="24"/>
+              </w:rPr>
+              <w:t>1</w:t>
+            </w:r>
+            <w:r>
+              <w:rPr>
+                <w:sz w:val="24"/>
+                <w:szCs w:val="24"/>
+              </w:rPr>
+              <w:t>,0,0], [0,</w:t>
+            </w:r>
+            <w:r>
+              <w:rPr>
+                <w:sz w:val="24"/>
+                <w:szCs w:val="24"/>
+              </w:rPr>
+              <w:t>2</w:t>
+            </w:r>
+            <w:r>
+              <w:rPr>
+                <w:sz w:val="24"/>
+                <w:szCs w:val="24"/>
+              </w:rPr>
+              <w:t>,0,0], [0,0,0,0]}</w:t>
+            </w:r>
+          </w:p>
+          <w:p>
+            <w:pPr>
+              <w:rPr>
+                <w:sz w:val="24"/>
+                <w:szCs w:val="24"/>
+              </w:rPr>
+            </w:pPr>
+            <w:r>
+              <w:rPr>
+                <w:sz w:val="24"/>
+                <w:szCs w:val="24"/>
+              </w:rPr>
+              <w:t xml:space="preserve">pecas&lt;1, </w:t>
+            </w:r>
+            <w:r>
+              <w:rPr>
+                <w:sz w:val="24"/>
+                <w:szCs w:val="24"/>
+              </w:rPr>
+              <w:t>rei</w:t>
+            </w:r>
+            <w:r>
+              <w:rPr>
+                <w:sz w:val="24"/>
+                <w:szCs w:val="24"/>
+              </w:rPr>
+              <w:t>&gt;</w:t>
+            </w:r>
+          </w:p>
+        </w:tc>
+        <w:tc>
+          <w:tcPr>
+            <w:tcW w:w="2081" w:type="dxa"/>
+          </w:tcPr>
+          <w:p>
+            <w:pPr>
+              <w:rPr>
+                <w:sz w:val="24"/>
+                <w:szCs w:val="24"/>
+              </w:rPr>
+            </w:pPr>
+            <w:proofErr w:type="spellStart"/>
+            <w:proofErr w:type="gramStart"/>
+            <w:r>
+              <w:rPr>
+                <w:sz w:val="24"/>
+                <w:szCs w:val="24"/>
+              </w:rPr>
+              <w:t>verificaSeMove</w:t>
+            </w:r>
+            <w:proofErr w:type="spellEnd"/>
+            <w:r>
+              <w:rPr>
+                <w:sz w:val="24"/>
+                <w:szCs w:val="24"/>
+              </w:rPr>
+              <w:t>(</w:t>
+            </w:r>
+            <w:proofErr w:type="gramEnd"/>
+            <w:r>
+              <w:rPr>
+                <w:sz w:val="24"/>
+                <w:szCs w:val="24"/>
+              </w:rPr>
+              <w:t xml:space="preserve">0, 0, </w:t>
+            </w:r>
+            <w:r>
+              <w:rPr>
+                <w:sz w:val="24"/>
+                <w:szCs w:val="24"/>
+              </w:rPr>
+              <w:t>1</w:t>
+            </w:r>
+            <w:r>
+              <w:rPr>
+                <w:sz w:val="24"/>
+                <w:szCs w:val="24"/>
+              </w:rPr>
+              <w:t xml:space="preserve">, </w:t>
+            </w:r>
+            <w:r>
+              <w:rPr>
+                <w:sz w:val="24"/>
+                <w:szCs w:val="24"/>
+              </w:rPr>
+              <w:t>1</w:t>
+            </w:r>
+            <w:r>
+              <w:rPr>
+                <w:sz w:val="24"/>
+                <w:szCs w:val="24"/>
+              </w:rPr>
+              <w:t>, pecas, tabuleiro, 0)</w:t>
+            </w:r>
+          </w:p>
+        </w:tc>
+        <w:tc>
+          <w:tcPr>
+            <w:tcW w:w="2180" w:type="dxa"/>
+          </w:tcPr>
+          <w:p>
+            <w:pPr>
+              <w:rPr>
+                <w:sz w:val="24"/>
+                <w:szCs w:val="24"/>
+              </w:rPr>
+            </w:pPr>
+            <w:r>
+              <w:rPr>
+                <w:sz w:val="24"/>
+                <w:szCs w:val="24"/>
+              </w:rPr>
+              <w:t>false</w:t>
+            </w:r>
+          </w:p>
+        </w:tc>
+        <w:tc>
+          <w:tcPr>
+            <w:tcW w:w="2180" w:type="dxa"/>
+          </w:tcPr>
+          <w:p>
+            <w:pPr>
+              <w:rPr>
+                <w:sz w:val="24"/>
+                <w:szCs w:val="24"/>
+              </w:rPr>
+            </w:pPr>
+            <w:r>
+              <w:rPr>
+                <w:sz w:val="24"/>
+                <w:szCs w:val="24"/>
+              </w:rPr>
+              <w:t>false</w:t>
+            </w:r>
+          </w:p>
+        </w:tc>
+      </w:tr>
+      <w:tr>
+        <w:tc>
+          <w:tcPr>
+            <w:tcW w:w="2053" w:type="dxa"/>
+          </w:tcPr>
+          <w:p>
+            <w:pPr>
+              <w:rPr>
+                <w:sz w:val="24"/>
+                <w:szCs w:val="24"/>
+              </w:rPr>
+            </w:pPr>
+            <w:proofErr w:type="gramStart"/>
+            <w:r>
+              <w:rPr>
+                <w:sz w:val="24"/>
+                <w:szCs w:val="24"/>
+              </w:rPr>
+              <w:t>tabuleiro{</w:t>
+            </w:r>
+            <w:proofErr w:type="gramEnd"/>
+            <w:r>
+              <w:rPr>
+                <w:sz w:val="24"/>
+                <w:szCs w:val="24"/>
+              </w:rPr>
+              <w:t>[0,0,0,0], [0,1,0,0], [0,0,0,0], [0,0,0,0]}</w:t>
+            </w:r>
+          </w:p>
+          <w:p>
+            <w:pPr>
+              <w:rPr>
+                <w:sz w:val="24"/>
+                <w:szCs w:val="24"/>
+              </w:rPr>
+            </w:pPr>
+            <w:r>
+              <w:rPr>
+                <w:sz w:val="24"/>
+                <w:szCs w:val="24"/>
+              </w:rPr>
+              <w:t>pecas&lt;1, rei&gt;</w:t>
+            </w:r>
+            <w:r>
+              <w:rPr>
+                <w:sz w:val="24"/>
+                <w:szCs w:val="24"/>
+              </w:rPr>
+              <w:t>, &lt;2, lebre&gt; //lebre mesma equipa</w:t>
+            </w:r>
+          </w:p>
+        </w:tc>
+        <w:tc>
+          <w:tcPr>
+            <w:tcW w:w="2081" w:type="dxa"/>
+          </w:tcPr>
+          <w:p>
+            <w:pPr>
+              <w:rPr>
+                <w:sz w:val="24"/>
+                <w:szCs w:val="24"/>
+              </w:rPr>
+            </w:pPr>
+            <w:proofErr w:type="spellStart"/>
+            <w:proofErr w:type="gramStart"/>
+            <w:r>
+              <w:rPr>
+                <w:sz w:val="24"/>
+                <w:szCs w:val="24"/>
+              </w:rPr>
+              <w:t>verificaSeMove</w:t>
+            </w:r>
+            <w:proofErr w:type="spellEnd"/>
+            <w:r>
+              <w:rPr>
+                <w:sz w:val="24"/>
+                <w:szCs w:val="24"/>
+              </w:rPr>
+              <w:t>(</w:t>
+            </w:r>
+            <w:proofErr w:type="gramEnd"/>
+            <w:r>
+              <w:rPr>
+                <w:sz w:val="24"/>
+                <w:szCs w:val="24"/>
+              </w:rPr>
+              <w:t xml:space="preserve">0, 0, </w:t>
+            </w:r>
+            <w:r>
+              <w:rPr>
+                <w:sz w:val="24"/>
+                <w:szCs w:val="24"/>
+              </w:rPr>
+              <w:t>3</w:t>
+            </w:r>
+            <w:r>
+              <w:rPr>
+                <w:sz w:val="24"/>
+                <w:szCs w:val="24"/>
+              </w:rPr>
+              <w:t>, 1, pecas, tabuleiro, 0)</w:t>
+            </w:r>
+          </w:p>
+        </w:tc>
+        <w:tc>
+          <w:tcPr>
+            <w:tcW w:w="2180" w:type="dxa"/>
+          </w:tcPr>
+          <w:p>
+            <w:pPr>
+              <w:rPr>
+                <w:sz w:val="24"/>
+                <w:szCs w:val="24"/>
+              </w:rPr>
+            </w:pPr>
+            <w:r>
+              <w:rPr>
+                <w:sz w:val="24"/>
+                <w:szCs w:val="24"/>
+              </w:rPr>
+              <w:t>false</w:t>
+            </w:r>
+          </w:p>
+        </w:tc>
+        <w:tc>
+          <w:tcPr>
+            <w:tcW w:w="2180" w:type="dxa"/>
+          </w:tcPr>
+          <w:p>
+            <w:pPr>
+              <w:rPr>
+                <w:sz w:val="24"/>
+                <w:szCs w:val="24"/>
+              </w:rPr>
+            </w:pPr>
+            <w:r>
+              <w:rPr>
+                <w:sz w:val="24"/>
+                <w:szCs w:val="24"/>
+              </w:rPr>
+              <w:t>false</w:t>
+            </w:r>
+          </w:p>
+        </w:tc>
+      </w:tr>
+      <w:tr>
+        <w:tc>
+          <w:tcPr>
+            <w:tcW w:w="2053" w:type="dxa"/>
+          </w:tcPr>
+          <w:p>
+            <w:pPr>
+              <w:rPr>
+                <w:sz w:val="24"/>
+                <w:szCs w:val="24"/>
+              </w:rPr>
+            </w:pPr>
+          </w:p>
+          <w:p>
+            <w:pPr>
+              <w:rPr>
+                <w:sz w:val="24"/>
+                <w:szCs w:val="24"/>
+              </w:rPr>
+            </w:pPr>
+          </w:p>
+          <w:p>
+            <w:pPr>
+              <w:rPr>
+                <w:sz w:val="24"/>
+                <w:szCs w:val="24"/>
+              </w:rPr>
+            </w:pPr>
+          </w:p>
+          <w:p>
+            <w:pPr>
+              <w:rPr>
+                <w:sz w:val="24"/>
+                <w:szCs w:val="24"/>
+              </w:rPr>
+            </w:pPr>
+            <w:proofErr w:type="gramStart"/>
+            <w:r>
+              <w:rPr>
+                <w:sz w:val="24"/>
+                <w:szCs w:val="24"/>
+              </w:rPr>
+              <w:lastRenderedPageBreak/>
+              <w:t>tabuleiro{</w:t>
+            </w:r>
+            <w:proofErr w:type="gramEnd"/>
+            <w:r>
+              <w:rPr>
+                <w:sz w:val="24"/>
+                <w:szCs w:val="24"/>
+              </w:rPr>
+              <w:t>[0,0,0,0], [0,1,0,0], [0,0,0,0], [0,0,0,0]}</w:t>
+            </w:r>
+          </w:p>
+          <w:p>
+            <w:pPr>
+              <w:rPr>
+                <w:sz w:val="24"/>
+                <w:szCs w:val="24"/>
+              </w:rPr>
+            </w:pPr>
+            <w:r>
+              <w:rPr>
+                <w:sz w:val="24"/>
+                <w:szCs w:val="24"/>
+              </w:rPr>
+              <w:t>pecas&lt;1, rei&gt;, &lt;2, lebre&gt; //lebre mesma equipa</w:t>
+            </w:r>
+          </w:p>
+        </w:tc>
+        <w:tc>
+          <w:tcPr>
+            <w:tcW w:w="2081" w:type="dxa"/>
+          </w:tcPr>
+          <w:p>
+            <w:pPr>
+              <w:rPr>
+                <w:sz w:val="24"/>
+                <w:szCs w:val="24"/>
+              </w:rPr>
+            </w:pPr>
+          </w:p>
+          <w:p>
+            <w:pPr>
+              <w:rPr>
+                <w:sz w:val="24"/>
+                <w:szCs w:val="24"/>
+              </w:rPr>
+            </w:pPr>
+          </w:p>
+          <w:p>
+            <w:pPr>
+              <w:rPr>
+                <w:sz w:val="24"/>
+                <w:szCs w:val="24"/>
+              </w:rPr>
+            </w:pPr>
+          </w:p>
+          <w:p>
+            <w:pPr>
+              <w:rPr>
+                <w:sz w:val="24"/>
+                <w:szCs w:val="24"/>
+              </w:rPr>
+            </w:pPr>
+            <w:proofErr w:type="spellStart"/>
+            <w:proofErr w:type="gramStart"/>
+            <w:r>
+              <w:rPr>
+                <w:sz w:val="24"/>
+                <w:szCs w:val="24"/>
+              </w:rPr>
+              <w:lastRenderedPageBreak/>
+              <w:t>verificaSeMove</w:t>
+            </w:r>
+            <w:proofErr w:type="spellEnd"/>
+            <w:r>
+              <w:rPr>
+                <w:sz w:val="24"/>
+                <w:szCs w:val="24"/>
+              </w:rPr>
+              <w:t>(</w:t>
+            </w:r>
+            <w:proofErr w:type="gramEnd"/>
+            <w:r>
+              <w:rPr>
+                <w:sz w:val="24"/>
+                <w:szCs w:val="24"/>
+              </w:rPr>
+              <w:t xml:space="preserve">0, 0, </w:t>
+            </w:r>
+            <w:r>
+              <w:rPr>
+                <w:sz w:val="24"/>
+                <w:szCs w:val="24"/>
+              </w:rPr>
+              <w:t>1</w:t>
+            </w:r>
+            <w:r>
+              <w:rPr>
+                <w:sz w:val="24"/>
+                <w:szCs w:val="24"/>
+              </w:rPr>
+              <w:t xml:space="preserve">, </w:t>
+            </w:r>
+            <w:r>
+              <w:rPr>
+                <w:sz w:val="24"/>
+                <w:szCs w:val="24"/>
+              </w:rPr>
+              <w:t>2</w:t>
+            </w:r>
+            <w:r>
+              <w:rPr>
+                <w:sz w:val="24"/>
+                <w:szCs w:val="24"/>
+              </w:rPr>
+              <w:t>, pecas, tabuleiro, 0)</w:t>
+            </w:r>
+          </w:p>
+        </w:tc>
+        <w:tc>
+          <w:tcPr>
+            <w:tcW w:w="2180" w:type="dxa"/>
+          </w:tcPr>
+          <w:p>
+            <w:pPr>
+              <w:rPr>
+                <w:sz w:val="24"/>
+                <w:szCs w:val="24"/>
+              </w:rPr>
+            </w:pPr>
+          </w:p>
+          <w:p>
+            <w:pPr>
+              <w:rPr>
+                <w:sz w:val="24"/>
+                <w:szCs w:val="24"/>
+              </w:rPr>
+            </w:pPr>
+          </w:p>
+          <w:p>
+            <w:pPr>
+              <w:rPr>
+                <w:sz w:val="24"/>
+                <w:szCs w:val="24"/>
+              </w:rPr>
+            </w:pPr>
+          </w:p>
+          <w:p>
+            <w:pPr>
+              <w:rPr>
+                <w:sz w:val="24"/>
+                <w:szCs w:val="24"/>
+              </w:rPr>
+            </w:pPr>
+          </w:p>
+          <w:p>
+            <w:pPr>
+              <w:rPr>
+                <w:sz w:val="24"/>
+                <w:szCs w:val="24"/>
+              </w:rPr>
+            </w:pPr>
+          </w:p>
+          <w:p>
+            <w:pPr>
+              <w:rPr>
+                <w:sz w:val="24"/>
+                <w:szCs w:val="24"/>
+              </w:rPr>
+            </w:pPr>
+            <w:proofErr w:type="spellStart"/>
+            <w:r>
+              <w:rPr>
+                <w:sz w:val="24"/>
+                <w:szCs w:val="24"/>
+              </w:rPr>
+              <w:lastRenderedPageBreak/>
+              <w:t>true</w:t>
+            </w:r>
+            <w:proofErr w:type="spellEnd"/>
+          </w:p>
+        </w:tc>
+        <w:tc>
+          <w:tcPr>
+            <w:tcW w:w="2180" w:type="dxa"/>
+          </w:tcPr>
+          <w:p>
+            <w:pPr>
+              <w:rPr>
+                <w:sz w:val="24"/>
+                <w:szCs w:val="24"/>
+              </w:rPr>
+            </w:pPr>
+          </w:p>
+          <w:p>
+            <w:pPr>
+              <w:rPr>
+                <w:sz w:val="24"/>
+                <w:szCs w:val="24"/>
+              </w:rPr>
+            </w:pPr>
+          </w:p>
+          <w:p>
+            <w:pPr>
+              <w:rPr>
+                <w:sz w:val="24"/>
+                <w:szCs w:val="24"/>
+              </w:rPr>
+            </w:pPr>
+          </w:p>
+          <w:p>
+            <w:pPr>
+              <w:rPr>
+                <w:sz w:val="24"/>
+                <w:szCs w:val="24"/>
+              </w:rPr>
+            </w:pPr>
+          </w:p>
+          <w:p>
+            <w:pPr>
+              <w:rPr>
+                <w:sz w:val="24"/>
+                <w:szCs w:val="24"/>
+              </w:rPr>
+            </w:pPr>
+          </w:p>
+          <w:p>
+            <w:pPr>
+              <w:rPr>
+                <w:sz w:val="24"/>
+                <w:szCs w:val="24"/>
+              </w:rPr>
+            </w:pPr>
+            <w:proofErr w:type="spellStart"/>
+            <w:r>
+              <w:rPr>
+                <w:sz w:val="24"/>
+                <w:szCs w:val="24"/>
+              </w:rPr>
+              <w:lastRenderedPageBreak/>
+              <w:t>true</w:t>
+            </w:r>
+            <w:proofErr w:type="spellEnd"/>
+          </w:p>
+        </w:tc>
+      </w:tr>
+    </w:tbl>
+    <w:p>
+      <w:pPr>
+        <w:rPr>
+          <w:sz w:val="24"/>
+          <w:szCs w:val="24"/>
+        </w:rPr>
+      </w:pPr>
     </w:p>
     <w:sectPr>
       <w:pgSz w:w="11906" w:h="16838"/>
@@ -551,6 +2010,25 @@
     <w:semiHidden/>
     <w:unhideWhenUsed/>
   </w:style>
+  <w:style w:type="table" w:styleId="TabelacomGrelha">
+    <w:name w:val="Table Grid"/>
+    <w:basedOn w:val="Tabelanormal"/>
+    <w:uiPriority w:val="39"/>
+    <w:rsid w:val="004201B1"/>
+    <w:pPr>
+      <w:spacing w:after="0" w:line="240" w:lineRule="auto"/>
+    </w:pPr>
+    <w:tblPr>
+      <w:tblBorders>
+        <w:top w:val="single" w:sz="4" w:space="0" w:color="auto"/>
+        <w:left w:val="single" w:sz="4" w:space="0" w:color="auto"/>
+        <w:bottom w:val="single" w:sz="4" w:space="0" w:color="auto"/>
+        <w:right w:val="single" w:sz="4" w:space="0" w:color="auto"/>
+        <w:insideH w:val="single" w:sz="4" w:space="0" w:color="auto"/>
+        <w:insideV w:val="single" w:sz="4" w:space="0" w:color="auto"/>
+      </w:tblBorders>
+    </w:tblPr>
+  </w:style>
 </w:styles>
 </file>
 

</xml_diff>